<commit_message>
update of test plan
</commit_message>
<xml_diff>
--- a/Test Plan.docx
+++ b/Test Plan.docx
@@ -156,7 +156,10 @@
         <w:t>Ensure UI Consistency</w:t>
       </w:r>
       <w:r>
-        <w:t xml:space="preserve">: </w:t>
+        <w:t>:</w:t>
+      </w:r>
+      <w:r>
+        <w:t xml:space="preserve"> Verify that the visual elements meet design standards and are user-friendly.</w:t>
       </w:r>
     </w:p>
     <w:p>
@@ -170,6 +173,12 @@
       <w:r>
         <w:t>Valid Functionality:</w:t>
       </w:r>
+      <w:r>
+        <w:t xml:space="preserve"> </w:t>
+      </w:r>
+      <w:r>
+        <w:t>Confirm that each feature behaves as expected.</w:t>
+      </w:r>
     </w:p>
     <w:p>
       <w:pPr>
@@ -182,7 +191,583 @@
       <w:r>
         <w:t>Assess Usability:</w:t>
       </w:r>
-    </w:p>
+      <w:r>
+        <w:t xml:space="preserve"> </w:t>
+      </w:r>
+      <w:r>
+        <w:t>Ensure that end-users can easily navigate and complete tasks on the site</w:t>
+      </w:r>
+      <w:r>
+        <w:t>.</w:t>
+      </w:r>
+    </w:p>
+    <w:p/>
+    <w:p/>
+    <w:p>
+      <w:pPr>
+        <w:pStyle w:val="Heading1"/>
+      </w:pPr>
+      <w:r>
+        <w:t>Scope</w:t>
+      </w:r>
+    </w:p>
+    <w:p>
+      <w:pPr>
+        <w:pStyle w:val="ListParagraph"/>
+        <w:numPr>
+          <w:ilvl w:val="0"/>
+          <w:numId w:val="5"/>
+        </w:numPr>
+      </w:pPr>
+      <w:r>
+        <w:t>User Management Module:</w:t>
+      </w:r>
+    </w:p>
+    <w:p>
+      <w:pPr>
+        <w:pStyle w:val="ListParagraph"/>
+        <w:numPr>
+          <w:ilvl w:val="0"/>
+          <w:numId w:val="3"/>
+        </w:numPr>
+      </w:pPr>
+      <w:r>
+        <w:t>Registration</w:t>
+      </w:r>
+    </w:p>
+    <w:p>
+      <w:pPr>
+        <w:pStyle w:val="ListParagraph"/>
+        <w:numPr>
+          <w:ilvl w:val="0"/>
+          <w:numId w:val="3"/>
+        </w:numPr>
+      </w:pPr>
+      <w:r>
+        <w:t>Login</w:t>
+      </w:r>
+    </w:p>
+    <w:p>
+      <w:pPr>
+        <w:pStyle w:val="ListParagraph"/>
+        <w:numPr>
+          <w:ilvl w:val="0"/>
+          <w:numId w:val="3"/>
+        </w:numPr>
+      </w:pPr>
+      <w:r>
+        <w:t>Password Recovery</w:t>
+      </w:r>
+    </w:p>
+    <w:p>
+      <w:pPr>
+        <w:pStyle w:val="ListParagraph"/>
+        <w:numPr>
+          <w:ilvl w:val="0"/>
+          <w:numId w:val="5"/>
+        </w:numPr>
+      </w:pPr>
+      <w:r>
+        <w:t>Product Management Module:</w:t>
+      </w:r>
+    </w:p>
+    <w:p>
+      <w:pPr>
+        <w:pStyle w:val="ListParagraph"/>
+        <w:numPr>
+          <w:ilvl w:val="0"/>
+          <w:numId w:val="4"/>
+        </w:numPr>
+      </w:pPr>
+      <w:r>
+        <w:t>Product Search</w:t>
+      </w:r>
+    </w:p>
+    <w:p>
+      <w:pPr>
+        <w:pStyle w:val="ListParagraph"/>
+        <w:numPr>
+          <w:ilvl w:val="0"/>
+          <w:numId w:val="4"/>
+        </w:numPr>
+      </w:pPr>
+      <w:r>
+        <w:t>Product Details</w:t>
+      </w:r>
+    </w:p>
+    <w:p>
+      <w:pPr>
+        <w:pStyle w:val="ListParagraph"/>
+        <w:numPr>
+          <w:ilvl w:val="0"/>
+          <w:numId w:val="5"/>
+        </w:numPr>
+      </w:pPr>
+      <w:r>
+        <w:t>Cart Management Module:</w:t>
+      </w:r>
+    </w:p>
+    <w:p>
+      <w:pPr>
+        <w:pStyle w:val="ListParagraph"/>
+        <w:numPr>
+          <w:ilvl w:val="0"/>
+          <w:numId w:val="6"/>
+        </w:numPr>
+      </w:pPr>
+      <w:r>
+        <w:t>Add to Cart</w:t>
+      </w:r>
+    </w:p>
+    <w:p>
+      <w:pPr>
+        <w:pStyle w:val="ListParagraph"/>
+        <w:numPr>
+          <w:ilvl w:val="0"/>
+          <w:numId w:val="6"/>
+        </w:numPr>
+      </w:pPr>
+      <w:r>
+        <w:t>Update Cart</w:t>
+      </w:r>
+    </w:p>
+    <w:p>
+      <w:pPr>
+        <w:pStyle w:val="ListParagraph"/>
+        <w:numPr>
+          <w:ilvl w:val="0"/>
+          <w:numId w:val="6"/>
+        </w:numPr>
+      </w:pPr>
+      <w:r>
+        <w:t>Remove from Cart</w:t>
+      </w:r>
+    </w:p>
+    <w:p>
+      <w:pPr>
+        <w:pStyle w:val="ListParagraph"/>
+        <w:numPr>
+          <w:ilvl w:val="0"/>
+          <w:numId w:val="5"/>
+        </w:numPr>
+      </w:pPr>
+      <w:r>
+        <w:t>Check Out Module:</w:t>
+      </w:r>
+    </w:p>
+    <w:p>
+      <w:pPr>
+        <w:pStyle w:val="ListParagraph"/>
+        <w:numPr>
+          <w:ilvl w:val="0"/>
+          <w:numId w:val="7"/>
+        </w:numPr>
+      </w:pPr>
+      <w:r>
+        <w:t xml:space="preserve">Shipping Details </w:t>
+      </w:r>
+    </w:p>
+    <w:p>
+      <w:pPr>
+        <w:pStyle w:val="ListParagraph"/>
+        <w:numPr>
+          <w:ilvl w:val="0"/>
+          <w:numId w:val="7"/>
+        </w:numPr>
+      </w:pPr>
+      <w:r>
+        <w:t>Payment</w:t>
+      </w:r>
+    </w:p>
+    <w:p>
+      <w:pPr>
+        <w:pStyle w:val="ListParagraph"/>
+        <w:numPr>
+          <w:ilvl w:val="0"/>
+          <w:numId w:val="7"/>
+        </w:numPr>
+      </w:pPr>
+      <w:r>
+        <w:t>Order Confir</w:t>
+      </w:r>
+      <w:r>
+        <w:t>mation</w:t>
+      </w:r>
+    </w:p>
+    <w:p>
+      <w:pPr>
+        <w:pStyle w:val="ListParagraph"/>
+        <w:ind w:left="1440"/>
+      </w:pPr>
+    </w:p>
+    <w:p>
+      <w:pPr>
+        <w:pStyle w:val="ListParagraph"/>
+        <w:ind w:left="1440"/>
+      </w:pPr>
+    </w:p>
+    <w:p>
+      <w:pPr>
+        <w:pStyle w:val="ListParagraph"/>
+        <w:ind w:left="1440"/>
+      </w:pPr>
+    </w:p>
+    <w:p>
+      <w:pPr>
+        <w:pStyle w:val="Heading1"/>
+      </w:pPr>
+      <w:r>
+        <w:t>Out of Scope</w:t>
+      </w:r>
+    </w:p>
+    <w:p>
+      <w:pPr>
+        <w:pStyle w:val="ListParagraph"/>
+        <w:numPr>
+          <w:ilvl w:val="0"/>
+          <w:numId w:val="5"/>
+        </w:numPr>
+      </w:pPr>
+      <w:r>
+        <w:t>Automated tests (since the focus is on manual testing)</w:t>
+      </w:r>
+    </w:p>
+    <w:p>
+      <w:pPr>
+        <w:pStyle w:val="ListParagraph"/>
+        <w:numPr>
+          <w:ilvl w:val="0"/>
+          <w:numId w:val="5"/>
+        </w:numPr>
+      </w:pPr>
+      <w:r>
+        <w:t>Integration with third-party systems (unless part of manual flow testing)</w:t>
+      </w:r>
+    </w:p>
+    <w:p>
+      <w:pPr>
+        <w:pStyle w:val="ListParagraph"/>
+        <w:numPr>
+          <w:ilvl w:val="0"/>
+          <w:numId w:val="5"/>
+        </w:numPr>
+      </w:pPr>
+      <w:r>
+        <w:t>Performance or security tests (if not specified)</w:t>
+      </w:r>
+    </w:p>
+    <w:p>
+      <w:pPr>
+        <w:pStyle w:val="Heading1"/>
+      </w:pPr>
+      <w:r>
+        <w:lastRenderedPageBreak/>
+        <w:t>Test Strategy</w:t>
+      </w:r>
+    </w:p>
+    <w:p>
+      <w:pPr>
+        <w:pStyle w:val="ListParagraph"/>
+        <w:numPr>
+          <w:ilvl w:val="0"/>
+          <w:numId w:val="8"/>
+        </w:numPr>
+      </w:pPr>
+      <w:r>
+        <w:t xml:space="preserve">UI Testing: </w:t>
+      </w:r>
+      <w:r>
+        <w:t>Verify that the user interface elements (buttons, forms, icons, menus, etc.) are present, properly aligned, and follow the design guidelines.</w:t>
+      </w:r>
+    </w:p>
+    <w:p>
+      <w:pPr>
+        <w:pStyle w:val="ListParagraph"/>
+        <w:numPr>
+          <w:ilvl w:val="0"/>
+          <w:numId w:val="8"/>
+        </w:numPr>
+      </w:pPr>
+      <w:r>
+        <w:t xml:space="preserve">Functional Testing: </w:t>
+      </w:r>
+      <w:r>
+        <w:t>Validate that each feature performs according to its functional requirements.</w:t>
+      </w:r>
+    </w:p>
+    <w:p>
+      <w:pPr>
+        <w:pStyle w:val="ListParagraph"/>
+        <w:numPr>
+          <w:ilvl w:val="0"/>
+          <w:numId w:val="8"/>
+        </w:numPr>
+      </w:pPr>
+      <w:r>
+        <w:t xml:space="preserve">Usability Testing: </w:t>
+      </w:r>
+      <w:r>
+        <w:t>Assess how easy and intuitive it is for users to interact with the application.</w:t>
+      </w:r>
+    </w:p>
+    <w:p/>
+    <w:p/>
+    <w:p>
+      <w:pPr>
+        <w:pStyle w:val="Heading1"/>
+      </w:pPr>
+      <w:r>
+        <w:t>Test Modules and Features</w:t>
+      </w:r>
+    </w:p>
+    <w:p>
+      <w:pPr>
+        <w:pStyle w:val="Heading2"/>
+      </w:pPr>
+      <w:r>
+        <w:t>User Management Module</w:t>
+      </w:r>
+    </w:p>
+    <w:p>
+      <w:pPr>
+        <w:pStyle w:val="Heading3"/>
+      </w:pPr>
+      <w:r>
+        <w:t>Features:</w:t>
+      </w:r>
+    </w:p>
+    <w:p>
+      <w:pPr>
+        <w:pStyle w:val="ListParagraph"/>
+        <w:numPr>
+          <w:ilvl w:val="0"/>
+          <w:numId w:val="9"/>
+        </w:numPr>
+      </w:pPr>
+      <w:r>
+        <w:t xml:space="preserve">Registration: </w:t>
+      </w:r>
+      <w:r>
+        <w:t>Test new user sign-up, input validations, confirmation emails (if applicable).</w:t>
+      </w:r>
+    </w:p>
+    <w:p>
+      <w:pPr>
+        <w:pStyle w:val="ListParagraph"/>
+        <w:numPr>
+          <w:ilvl w:val="0"/>
+          <w:numId w:val="9"/>
+        </w:numPr>
+      </w:pPr>
+      <w:r>
+        <w:t xml:space="preserve">Login: </w:t>
+      </w:r>
+      <w:r>
+        <w:t>Test valid and invalid login attempts, session management, error messages.</w:t>
+      </w:r>
+    </w:p>
+    <w:p>
+      <w:pPr>
+        <w:pStyle w:val="ListParagraph"/>
+        <w:numPr>
+          <w:ilvl w:val="0"/>
+          <w:numId w:val="9"/>
+        </w:numPr>
+      </w:pPr>
+      <w:r>
+        <w:t xml:space="preserve">Password Recovery: </w:t>
+      </w:r>
+      <w:r>
+        <w:t>Validate the recovery process (e.g., via email or SMS), security questions, and reset functionality.</w:t>
+      </w:r>
+    </w:p>
+    <w:p/>
+    <w:p/>
+    <w:p>
+      <w:pPr>
+        <w:pStyle w:val="Heading2"/>
+      </w:pPr>
+      <w:r>
+        <w:t>Product Management Module</w:t>
+      </w:r>
+    </w:p>
+    <w:p>
+      <w:pPr>
+        <w:pStyle w:val="Heading3"/>
+      </w:pPr>
+      <w:r>
+        <w:t>Features:</w:t>
+      </w:r>
+    </w:p>
+    <w:p>
+      <w:pPr>
+        <w:pStyle w:val="ListParagraph"/>
+        <w:numPr>
+          <w:ilvl w:val="0"/>
+          <w:numId w:val="10"/>
+        </w:numPr>
+      </w:pPr>
+      <w:r>
+        <w:t xml:space="preserve">Product Search: </w:t>
+      </w:r>
+      <w:r>
+        <w:t>Test search functionality for accuracy, suggestions, and error handling when no results are found.</w:t>
+      </w:r>
+    </w:p>
+    <w:p>
+      <w:pPr>
+        <w:pStyle w:val="ListParagraph"/>
+        <w:numPr>
+          <w:ilvl w:val="0"/>
+          <w:numId w:val="10"/>
+        </w:numPr>
+      </w:pPr>
+      <w:r>
+        <w:t xml:space="preserve">Product Details: </w:t>
+      </w:r>
+      <w:r>
+        <w:t>Validate the display of product images, descriptions, prices, and availability</w:t>
+      </w:r>
+      <w:r>
+        <w:t>.</w:t>
+      </w:r>
+    </w:p>
+    <w:p/>
+    <w:p/>
+    <w:p>
+      <w:pPr>
+        <w:pStyle w:val="Heading2"/>
+      </w:pPr>
+      <w:r>
+        <w:t>Cart Management Module</w:t>
+      </w:r>
+    </w:p>
+    <w:p>
+      <w:pPr>
+        <w:pStyle w:val="Heading3"/>
+      </w:pPr>
+      <w:r>
+        <w:t>Features:</w:t>
+      </w:r>
+    </w:p>
+    <w:p>
+      <w:pPr>
+        <w:pStyle w:val="ListParagraph"/>
+        <w:numPr>
+          <w:ilvl w:val="0"/>
+          <w:numId w:val="11"/>
+        </w:numPr>
+      </w:pPr>
+      <w:r>
+        <w:t xml:space="preserve">Add to Cart: </w:t>
+      </w:r>
+      <w:r>
+        <w:t>Check that products can be added from the product list and details pages.</w:t>
+      </w:r>
+    </w:p>
+    <w:p>
+      <w:pPr>
+        <w:pStyle w:val="ListParagraph"/>
+        <w:numPr>
+          <w:ilvl w:val="0"/>
+          <w:numId w:val="11"/>
+        </w:numPr>
+      </w:pPr>
+      <w:r>
+        <w:t xml:space="preserve">Update Cart: </w:t>
+      </w:r>
+      <w:r>
+        <w:t>Verify that quantities can be updated and totals recalculated correctly.</w:t>
+      </w:r>
+    </w:p>
+    <w:p>
+      <w:pPr>
+        <w:pStyle w:val="ListParagraph"/>
+        <w:numPr>
+          <w:ilvl w:val="0"/>
+          <w:numId w:val="11"/>
+        </w:numPr>
+      </w:pPr>
+      <w:r>
+        <w:t xml:space="preserve">Remove from Cart: </w:t>
+      </w:r>
+      <w:r>
+        <w:t>Test that products can be removed, and the cart updates accurately.</w:t>
+      </w:r>
+    </w:p>
+    <w:p/>
+    <w:p>
+      <w:pPr>
+        <w:pStyle w:val="Heading2"/>
+      </w:pPr>
+      <w:r>
+        <w:lastRenderedPageBreak/>
+        <w:t>Check Out Module</w:t>
+      </w:r>
+    </w:p>
+    <w:p>
+      <w:pPr>
+        <w:pStyle w:val="Heading3"/>
+      </w:pPr>
+      <w:r>
+        <w:t>Features:</w:t>
+      </w:r>
+    </w:p>
+    <w:p>
+      <w:pPr>
+        <w:pStyle w:val="ListParagraph"/>
+        <w:numPr>
+          <w:ilvl w:val="0"/>
+          <w:numId w:val="12"/>
+        </w:numPr>
+      </w:pPr>
+      <w:r>
+        <w:t xml:space="preserve">Shipping Details: </w:t>
+      </w:r>
+      <w:r>
+        <w:t>Ensure that shipping address entry, validation, and options are functioning correctly.</w:t>
+      </w:r>
+    </w:p>
+    <w:p>
+      <w:pPr>
+        <w:pStyle w:val="ListParagraph"/>
+        <w:numPr>
+          <w:ilvl w:val="0"/>
+          <w:numId w:val="12"/>
+        </w:numPr>
+      </w:pPr>
+      <w:r>
+        <w:t xml:space="preserve">Payment: </w:t>
+      </w:r>
+      <w:r>
+        <w:t>Validate payment gateway integration, transaction flows, and error messages for failed payments.</w:t>
+      </w:r>
+    </w:p>
+    <w:p>
+      <w:pPr>
+        <w:pStyle w:val="ListParagraph"/>
+        <w:numPr>
+          <w:ilvl w:val="0"/>
+          <w:numId w:val="12"/>
+        </w:numPr>
+      </w:pPr>
+      <w:r>
+        <w:t xml:space="preserve">Order Confirmation: </w:t>
+      </w:r>
+      <w:r>
+        <w:t>Check that the order summary is accurate and confirmation notifications (email/SMS) are sent.</w:t>
+      </w:r>
+    </w:p>
+    <w:p/>
+    <w:p>
+      <w:pPr>
+        <w:pStyle w:val="Heading1"/>
+      </w:pPr>
+      <w:r>
+        <w:t>Test Case and Test Data</w:t>
+      </w:r>
+    </w:p>
+    <w:p/>
     <w:sectPr>
       <w:pgSz w:w="11909" w:h="16834" w:code="9"/>
       <w:pgMar w:top="1440" w:right="1440" w:bottom="1440" w:left="1440" w:header="720" w:footer="720" w:gutter="0"/>
@@ -196,6 +781,571 @@
 <file path=word/numbering.xml><?xml version="1.0" encoding="utf-8"?>
 <w:numbering xmlns:wpc="http://schemas.microsoft.com/office/word/2010/wordprocessingCanvas" xmlns:cx="http://schemas.microsoft.com/office/drawing/2014/chartex" xmlns:cx1="http://schemas.microsoft.com/office/drawing/2015/9/8/chartex" xmlns:cx2="http://schemas.microsoft.com/office/drawing/2015/10/21/chartex" xmlns:cx3="http://schemas.microsoft.com/office/drawing/2016/5/9/chartex" xmlns:cx4="http://schemas.microsoft.com/office/drawing/2016/5/10/chartex" xmlns:cx5="http://schemas.microsoft.com/office/drawing/2016/5/11/chartex" xmlns:cx6="http://schemas.microsoft.com/office/drawing/2016/5/12/chartex" xmlns:cx7="http://schemas.microsoft.com/office/drawing/2016/5/13/chartex" xmlns:cx8="http://schemas.microsoft.com/office/drawing/2016/5/14/chartex" xmlns:mc="http://schemas.openxmlformats.org/markup-compatibility/2006" xmlns:aink="http://schemas.microsoft.com/office/drawing/2016/ink" xmlns:am3d="http://schemas.microsoft.com/office/drawing/2017/model3d" xmlns:o="urn:schemas-microsoft-com:office:office" xmlns:oel="http://schemas.microsoft.com/office/2019/extlst" xmlns:r="http://schemas.openxmlformats.org/officeDocument/2006/relationships" xmlns:m="http://schemas.openxmlformats.org/officeDocument/2006/math" xmlns:v="urn:schemas-microsoft-com:vml" xmlns:wp14="http://schemas.microsoft.com/office/word/2010/wordprocessingDrawing" xmlns:wp="http://schemas.openxmlformats.org/drawingml/2006/wordprocessingDrawing" xmlns:w10="urn:schemas-microsoft-com:office:word" xmlns:w="http://schemas.openxmlformats.org/wordprocessingml/2006/main" xmlns:w14="http://schemas.microsoft.com/office/word/2010/wordml" xmlns:w15="http://schemas.microsoft.com/office/word/2012/wordml" xmlns:w16cex="http://schemas.microsoft.com/office/word/2018/wordml/cex" xmlns:w16cid="http://schemas.microsoft.com/office/word/2016/wordml/cid" xmlns:w16="http://schemas.microsoft.com/office/word/2018/wordml" xmlns:w16du="http://schemas.microsoft.com/office/word/2023/wordml/word16du" xmlns:w16sdtdh="http://schemas.microsoft.com/office/word/2020/wordml/sdtdatahash" xmlns:w16sdtfl="http://schemas.microsoft.com/office/word/2024/wordml/sdtformatlock" xmlns:w16se="http://schemas.microsoft.com/office/word/2015/wordml/symex" xmlns:wpg="http://schemas.microsoft.com/office/word/2010/wordprocessingGroup" xmlns:wpi="http://schemas.microsoft.com/office/word/2010/wordprocessingInk" xmlns:wne="http://schemas.microsoft.com/office/word/2006/wordml" xmlns:wps="http://schemas.microsoft.com/office/word/2010/wordprocessingShape" mc:Ignorable="w14 w15 w16se w16cid w16 w16cex w16sdtdh w16sdtfl w16du wp14">
   <w:abstractNum w:abstractNumId="0" w15:restartNumberingAfterBreak="0">
+    <w:nsid w:val="070F67DD"/>
+    <w:multiLevelType w:val="hybridMultilevel"/>
+    <w:tmpl w:val="D1740FFE"/>
+    <w:lvl w:ilvl="0" w:tplc="0409000B">
+      <w:start w:val="1"/>
+      <w:numFmt w:val="bullet"/>
+      <w:lvlText w:val=""/>
+      <w:lvlJc w:val="left"/>
+      <w:pPr>
+        <w:ind w:left="720" w:hanging="360"/>
+      </w:pPr>
+      <w:rPr>
+        <w:rFonts w:ascii="Wingdings" w:hAnsi="Wingdings" w:hint="default"/>
+      </w:rPr>
+    </w:lvl>
+    <w:lvl w:ilvl="1" w:tplc="04090003" w:tentative="1">
+      <w:start w:val="1"/>
+      <w:numFmt w:val="bullet"/>
+      <w:lvlText w:val="o"/>
+      <w:lvlJc w:val="left"/>
+      <w:pPr>
+        <w:ind w:left="1440" w:hanging="360"/>
+      </w:pPr>
+      <w:rPr>
+        <w:rFonts w:ascii="Courier New" w:hAnsi="Courier New" w:cs="Courier New" w:hint="default"/>
+      </w:rPr>
+    </w:lvl>
+    <w:lvl w:ilvl="2" w:tplc="04090005" w:tentative="1">
+      <w:start w:val="1"/>
+      <w:numFmt w:val="bullet"/>
+      <w:lvlText w:val=""/>
+      <w:lvlJc w:val="left"/>
+      <w:pPr>
+        <w:ind w:left="2160" w:hanging="360"/>
+      </w:pPr>
+      <w:rPr>
+        <w:rFonts w:ascii="Wingdings" w:hAnsi="Wingdings" w:hint="default"/>
+      </w:rPr>
+    </w:lvl>
+    <w:lvl w:ilvl="3" w:tplc="04090001" w:tentative="1">
+      <w:start w:val="1"/>
+      <w:numFmt w:val="bullet"/>
+      <w:lvlText w:val=""/>
+      <w:lvlJc w:val="left"/>
+      <w:pPr>
+        <w:ind w:left="2880" w:hanging="360"/>
+      </w:pPr>
+      <w:rPr>
+        <w:rFonts w:ascii="Symbol" w:hAnsi="Symbol" w:hint="default"/>
+      </w:rPr>
+    </w:lvl>
+    <w:lvl w:ilvl="4" w:tplc="04090003" w:tentative="1">
+      <w:start w:val="1"/>
+      <w:numFmt w:val="bullet"/>
+      <w:lvlText w:val="o"/>
+      <w:lvlJc w:val="left"/>
+      <w:pPr>
+        <w:ind w:left="3600" w:hanging="360"/>
+      </w:pPr>
+      <w:rPr>
+        <w:rFonts w:ascii="Courier New" w:hAnsi="Courier New" w:cs="Courier New" w:hint="default"/>
+      </w:rPr>
+    </w:lvl>
+    <w:lvl w:ilvl="5" w:tplc="04090005" w:tentative="1">
+      <w:start w:val="1"/>
+      <w:numFmt w:val="bullet"/>
+      <w:lvlText w:val=""/>
+      <w:lvlJc w:val="left"/>
+      <w:pPr>
+        <w:ind w:left="4320" w:hanging="360"/>
+      </w:pPr>
+      <w:rPr>
+        <w:rFonts w:ascii="Wingdings" w:hAnsi="Wingdings" w:hint="default"/>
+      </w:rPr>
+    </w:lvl>
+    <w:lvl w:ilvl="6" w:tplc="04090001" w:tentative="1">
+      <w:start w:val="1"/>
+      <w:numFmt w:val="bullet"/>
+      <w:lvlText w:val=""/>
+      <w:lvlJc w:val="left"/>
+      <w:pPr>
+        <w:ind w:left="5040" w:hanging="360"/>
+      </w:pPr>
+      <w:rPr>
+        <w:rFonts w:ascii="Symbol" w:hAnsi="Symbol" w:hint="default"/>
+      </w:rPr>
+    </w:lvl>
+    <w:lvl w:ilvl="7" w:tplc="04090003" w:tentative="1">
+      <w:start w:val="1"/>
+      <w:numFmt w:val="bullet"/>
+      <w:lvlText w:val="o"/>
+      <w:lvlJc w:val="left"/>
+      <w:pPr>
+        <w:ind w:left="5760" w:hanging="360"/>
+      </w:pPr>
+      <w:rPr>
+        <w:rFonts w:ascii="Courier New" w:hAnsi="Courier New" w:cs="Courier New" w:hint="default"/>
+      </w:rPr>
+    </w:lvl>
+    <w:lvl w:ilvl="8" w:tplc="04090005" w:tentative="1">
+      <w:start w:val="1"/>
+      <w:numFmt w:val="bullet"/>
+      <w:lvlText w:val=""/>
+      <w:lvlJc w:val="left"/>
+      <w:pPr>
+        <w:ind w:left="6480" w:hanging="360"/>
+      </w:pPr>
+      <w:rPr>
+        <w:rFonts w:ascii="Wingdings" w:hAnsi="Wingdings" w:hint="default"/>
+      </w:rPr>
+    </w:lvl>
+  </w:abstractNum>
+  <w:abstractNum w:abstractNumId="1" w15:restartNumberingAfterBreak="0">
+    <w:nsid w:val="1DEC1734"/>
+    <w:multiLevelType w:val="hybridMultilevel"/>
+    <w:tmpl w:val="A9326D5A"/>
+    <w:lvl w:ilvl="0" w:tplc="04090001">
+      <w:start w:val="1"/>
+      <w:numFmt w:val="bullet"/>
+      <w:lvlText w:val=""/>
+      <w:lvlJc w:val="left"/>
+      <w:pPr>
+        <w:ind w:left="1440" w:hanging="360"/>
+      </w:pPr>
+      <w:rPr>
+        <w:rFonts w:ascii="Symbol" w:hAnsi="Symbol" w:hint="default"/>
+      </w:rPr>
+    </w:lvl>
+    <w:lvl w:ilvl="1" w:tplc="04090003" w:tentative="1">
+      <w:start w:val="1"/>
+      <w:numFmt w:val="bullet"/>
+      <w:lvlText w:val="o"/>
+      <w:lvlJc w:val="left"/>
+      <w:pPr>
+        <w:ind w:left="2160" w:hanging="360"/>
+      </w:pPr>
+      <w:rPr>
+        <w:rFonts w:ascii="Courier New" w:hAnsi="Courier New" w:cs="Courier New" w:hint="default"/>
+      </w:rPr>
+    </w:lvl>
+    <w:lvl w:ilvl="2" w:tplc="04090005" w:tentative="1">
+      <w:start w:val="1"/>
+      <w:numFmt w:val="bullet"/>
+      <w:lvlText w:val=""/>
+      <w:lvlJc w:val="left"/>
+      <w:pPr>
+        <w:ind w:left="2880" w:hanging="360"/>
+      </w:pPr>
+      <w:rPr>
+        <w:rFonts w:ascii="Wingdings" w:hAnsi="Wingdings" w:hint="default"/>
+      </w:rPr>
+    </w:lvl>
+    <w:lvl w:ilvl="3" w:tplc="04090001" w:tentative="1">
+      <w:start w:val="1"/>
+      <w:numFmt w:val="bullet"/>
+      <w:lvlText w:val=""/>
+      <w:lvlJc w:val="left"/>
+      <w:pPr>
+        <w:ind w:left="3600" w:hanging="360"/>
+      </w:pPr>
+      <w:rPr>
+        <w:rFonts w:ascii="Symbol" w:hAnsi="Symbol" w:hint="default"/>
+      </w:rPr>
+    </w:lvl>
+    <w:lvl w:ilvl="4" w:tplc="04090003" w:tentative="1">
+      <w:start w:val="1"/>
+      <w:numFmt w:val="bullet"/>
+      <w:lvlText w:val="o"/>
+      <w:lvlJc w:val="left"/>
+      <w:pPr>
+        <w:ind w:left="4320" w:hanging="360"/>
+      </w:pPr>
+      <w:rPr>
+        <w:rFonts w:ascii="Courier New" w:hAnsi="Courier New" w:cs="Courier New" w:hint="default"/>
+      </w:rPr>
+    </w:lvl>
+    <w:lvl w:ilvl="5" w:tplc="04090005" w:tentative="1">
+      <w:start w:val="1"/>
+      <w:numFmt w:val="bullet"/>
+      <w:lvlText w:val=""/>
+      <w:lvlJc w:val="left"/>
+      <w:pPr>
+        <w:ind w:left="5040" w:hanging="360"/>
+      </w:pPr>
+      <w:rPr>
+        <w:rFonts w:ascii="Wingdings" w:hAnsi="Wingdings" w:hint="default"/>
+      </w:rPr>
+    </w:lvl>
+    <w:lvl w:ilvl="6" w:tplc="04090001" w:tentative="1">
+      <w:start w:val="1"/>
+      <w:numFmt w:val="bullet"/>
+      <w:lvlText w:val=""/>
+      <w:lvlJc w:val="left"/>
+      <w:pPr>
+        <w:ind w:left="5760" w:hanging="360"/>
+      </w:pPr>
+      <w:rPr>
+        <w:rFonts w:ascii="Symbol" w:hAnsi="Symbol" w:hint="default"/>
+      </w:rPr>
+    </w:lvl>
+    <w:lvl w:ilvl="7" w:tplc="04090003" w:tentative="1">
+      <w:start w:val="1"/>
+      <w:numFmt w:val="bullet"/>
+      <w:lvlText w:val="o"/>
+      <w:lvlJc w:val="left"/>
+      <w:pPr>
+        <w:ind w:left="6480" w:hanging="360"/>
+      </w:pPr>
+      <w:rPr>
+        <w:rFonts w:ascii="Courier New" w:hAnsi="Courier New" w:cs="Courier New" w:hint="default"/>
+      </w:rPr>
+    </w:lvl>
+    <w:lvl w:ilvl="8" w:tplc="04090005" w:tentative="1">
+      <w:start w:val="1"/>
+      <w:numFmt w:val="bullet"/>
+      <w:lvlText w:val=""/>
+      <w:lvlJc w:val="left"/>
+      <w:pPr>
+        <w:ind w:left="7200" w:hanging="360"/>
+      </w:pPr>
+      <w:rPr>
+        <w:rFonts w:ascii="Wingdings" w:hAnsi="Wingdings" w:hint="default"/>
+      </w:rPr>
+    </w:lvl>
+  </w:abstractNum>
+  <w:abstractNum w:abstractNumId="2" w15:restartNumberingAfterBreak="0">
+    <w:nsid w:val="378A7429"/>
+    <w:multiLevelType w:val="hybridMultilevel"/>
+    <w:tmpl w:val="0FF47870"/>
+    <w:lvl w:ilvl="0" w:tplc="0409000B">
+      <w:start w:val="1"/>
+      <w:numFmt w:val="bullet"/>
+      <w:lvlText w:val=""/>
+      <w:lvlJc w:val="left"/>
+      <w:pPr>
+        <w:ind w:left="720" w:hanging="360"/>
+      </w:pPr>
+      <w:rPr>
+        <w:rFonts w:ascii="Wingdings" w:hAnsi="Wingdings" w:hint="default"/>
+      </w:rPr>
+    </w:lvl>
+    <w:lvl w:ilvl="1" w:tplc="04090003" w:tentative="1">
+      <w:start w:val="1"/>
+      <w:numFmt w:val="bullet"/>
+      <w:lvlText w:val="o"/>
+      <w:lvlJc w:val="left"/>
+      <w:pPr>
+        <w:ind w:left="1440" w:hanging="360"/>
+      </w:pPr>
+      <w:rPr>
+        <w:rFonts w:ascii="Courier New" w:hAnsi="Courier New" w:cs="Courier New" w:hint="default"/>
+      </w:rPr>
+    </w:lvl>
+    <w:lvl w:ilvl="2" w:tplc="04090005" w:tentative="1">
+      <w:start w:val="1"/>
+      <w:numFmt w:val="bullet"/>
+      <w:lvlText w:val=""/>
+      <w:lvlJc w:val="left"/>
+      <w:pPr>
+        <w:ind w:left="2160" w:hanging="360"/>
+      </w:pPr>
+      <w:rPr>
+        <w:rFonts w:ascii="Wingdings" w:hAnsi="Wingdings" w:hint="default"/>
+      </w:rPr>
+    </w:lvl>
+    <w:lvl w:ilvl="3" w:tplc="04090001" w:tentative="1">
+      <w:start w:val="1"/>
+      <w:numFmt w:val="bullet"/>
+      <w:lvlText w:val=""/>
+      <w:lvlJc w:val="left"/>
+      <w:pPr>
+        <w:ind w:left="2880" w:hanging="360"/>
+      </w:pPr>
+      <w:rPr>
+        <w:rFonts w:ascii="Symbol" w:hAnsi="Symbol" w:hint="default"/>
+      </w:rPr>
+    </w:lvl>
+    <w:lvl w:ilvl="4" w:tplc="04090003" w:tentative="1">
+      <w:start w:val="1"/>
+      <w:numFmt w:val="bullet"/>
+      <w:lvlText w:val="o"/>
+      <w:lvlJc w:val="left"/>
+      <w:pPr>
+        <w:ind w:left="3600" w:hanging="360"/>
+      </w:pPr>
+      <w:rPr>
+        <w:rFonts w:ascii="Courier New" w:hAnsi="Courier New" w:cs="Courier New" w:hint="default"/>
+      </w:rPr>
+    </w:lvl>
+    <w:lvl w:ilvl="5" w:tplc="04090005" w:tentative="1">
+      <w:start w:val="1"/>
+      <w:numFmt w:val="bullet"/>
+      <w:lvlText w:val=""/>
+      <w:lvlJc w:val="left"/>
+      <w:pPr>
+        <w:ind w:left="4320" w:hanging="360"/>
+      </w:pPr>
+      <w:rPr>
+        <w:rFonts w:ascii="Wingdings" w:hAnsi="Wingdings" w:hint="default"/>
+      </w:rPr>
+    </w:lvl>
+    <w:lvl w:ilvl="6" w:tplc="04090001" w:tentative="1">
+      <w:start w:val="1"/>
+      <w:numFmt w:val="bullet"/>
+      <w:lvlText w:val=""/>
+      <w:lvlJc w:val="left"/>
+      <w:pPr>
+        <w:ind w:left="5040" w:hanging="360"/>
+      </w:pPr>
+      <w:rPr>
+        <w:rFonts w:ascii="Symbol" w:hAnsi="Symbol" w:hint="default"/>
+      </w:rPr>
+    </w:lvl>
+    <w:lvl w:ilvl="7" w:tplc="04090003" w:tentative="1">
+      <w:start w:val="1"/>
+      <w:numFmt w:val="bullet"/>
+      <w:lvlText w:val="o"/>
+      <w:lvlJc w:val="left"/>
+      <w:pPr>
+        <w:ind w:left="5760" w:hanging="360"/>
+      </w:pPr>
+      <w:rPr>
+        <w:rFonts w:ascii="Courier New" w:hAnsi="Courier New" w:cs="Courier New" w:hint="default"/>
+      </w:rPr>
+    </w:lvl>
+    <w:lvl w:ilvl="8" w:tplc="04090005" w:tentative="1">
+      <w:start w:val="1"/>
+      <w:numFmt w:val="bullet"/>
+      <w:lvlText w:val=""/>
+      <w:lvlJc w:val="left"/>
+      <w:pPr>
+        <w:ind w:left="6480" w:hanging="360"/>
+      </w:pPr>
+      <w:rPr>
+        <w:rFonts w:ascii="Wingdings" w:hAnsi="Wingdings" w:hint="default"/>
+      </w:rPr>
+    </w:lvl>
+  </w:abstractNum>
+  <w:abstractNum w:abstractNumId="3" w15:restartNumberingAfterBreak="0">
+    <w:nsid w:val="3A7B420E"/>
+    <w:multiLevelType w:val="hybridMultilevel"/>
+    <w:tmpl w:val="B96CF0E4"/>
+    <w:lvl w:ilvl="0" w:tplc="0409000B">
+      <w:start w:val="1"/>
+      <w:numFmt w:val="bullet"/>
+      <w:lvlText w:val=""/>
+      <w:lvlJc w:val="left"/>
+      <w:pPr>
+        <w:ind w:left="720" w:hanging="360"/>
+      </w:pPr>
+      <w:rPr>
+        <w:rFonts w:ascii="Wingdings" w:hAnsi="Wingdings" w:hint="default"/>
+      </w:rPr>
+    </w:lvl>
+    <w:lvl w:ilvl="1" w:tplc="04090003" w:tentative="1">
+      <w:start w:val="1"/>
+      <w:numFmt w:val="bullet"/>
+      <w:lvlText w:val="o"/>
+      <w:lvlJc w:val="left"/>
+      <w:pPr>
+        <w:ind w:left="1440" w:hanging="360"/>
+      </w:pPr>
+      <w:rPr>
+        <w:rFonts w:ascii="Courier New" w:hAnsi="Courier New" w:cs="Courier New" w:hint="default"/>
+      </w:rPr>
+    </w:lvl>
+    <w:lvl w:ilvl="2" w:tplc="04090005" w:tentative="1">
+      <w:start w:val="1"/>
+      <w:numFmt w:val="bullet"/>
+      <w:lvlText w:val=""/>
+      <w:lvlJc w:val="left"/>
+      <w:pPr>
+        <w:ind w:left="2160" w:hanging="360"/>
+      </w:pPr>
+      <w:rPr>
+        <w:rFonts w:ascii="Wingdings" w:hAnsi="Wingdings" w:hint="default"/>
+      </w:rPr>
+    </w:lvl>
+    <w:lvl w:ilvl="3" w:tplc="04090001" w:tentative="1">
+      <w:start w:val="1"/>
+      <w:numFmt w:val="bullet"/>
+      <w:lvlText w:val=""/>
+      <w:lvlJc w:val="left"/>
+      <w:pPr>
+        <w:ind w:left="2880" w:hanging="360"/>
+      </w:pPr>
+      <w:rPr>
+        <w:rFonts w:ascii="Symbol" w:hAnsi="Symbol" w:hint="default"/>
+      </w:rPr>
+    </w:lvl>
+    <w:lvl w:ilvl="4" w:tplc="04090003" w:tentative="1">
+      <w:start w:val="1"/>
+      <w:numFmt w:val="bullet"/>
+      <w:lvlText w:val="o"/>
+      <w:lvlJc w:val="left"/>
+      <w:pPr>
+        <w:ind w:left="3600" w:hanging="360"/>
+      </w:pPr>
+      <w:rPr>
+        <w:rFonts w:ascii="Courier New" w:hAnsi="Courier New" w:cs="Courier New" w:hint="default"/>
+      </w:rPr>
+    </w:lvl>
+    <w:lvl w:ilvl="5" w:tplc="04090005" w:tentative="1">
+      <w:start w:val="1"/>
+      <w:numFmt w:val="bullet"/>
+      <w:lvlText w:val=""/>
+      <w:lvlJc w:val="left"/>
+      <w:pPr>
+        <w:ind w:left="4320" w:hanging="360"/>
+      </w:pPr>
+      <w:rPr>
+        <w:rFonts w:ascii="Wingdings" w:hAnsi="Wingdings" w:hint="default"/>
+      </w:rPr>
+    </w:lvl>
+    <w:lvl w:ilvl="6" w:tplc="04090001" w:tentative="1">
+      <w:start w:val="1"/>
+      <w:numFmt w:val="bullet"/>
+      <w:lvlText w:val=""/>
+      <w:lvlJc w:val="left"/>
+      <w:pPr>
+        <w:ind w:left="5040" w:hanging="360"/>
+      </w:pPr>
+      <w:rPr>
+        <w:rFonts w:ascii="Symbol" w:hAnsi="Symbol" w:hint="default"/>
+      </w:rPr>
+    </w:lvl>
+    <w:lvl w:ilvl="7" w:tplc="04090003" w:tentative="1">
+      <w:start w:val="1"/>
+      <w:numFmt w:val="bullet"/>
+      <w:lvlText w:val="o"/>
+      <w:lvlJc w:val="left"/>
+      <w:pPr>
+        <w:ind w:left="5760" w:hanging="360"/>
+      </w:pPr>
+      <w:rPr>
+        <w:rFonts w:ascii="Courier New" w:hAnsi="Courier New" w:cs="Courier New" w:hint="default"/>
+      </w:rPr>
+    </w:lvl>
+    <w:lvl w:ilvl="8" w:tplc="04090005" w:tentative="1">
+      <w:start w:val="1"/>
+      <w:numFmt w:val="bullet"/>
+      <w:lvlText w:val=""/>
+      <w:lvlJc w:val="left"/>
+      <w:pPr>
+        <w:ind w:left="6480" w:hanging="360"/>
+      </w:pPr>
+      <w:rPr>
+        <w:rFonts w:ascii="Wingdings" w:hAnsi="Wingdings" w:hint="default"/>
+      </w:rPr>
+    </w:lvl>
+  </w:abstractNum>
+  <w:abstractNum w:abstractNumId="4" w15:restartNumberingAfterBreak="0">
+    <w:nsid w:val="3E37126A"/>
+    <w:multiLevelType w:val="hybridMultilevel"/>
+    <w:tmpl w:val="2620F462"/>
+    <w:lvl w:ilvl="0" w:tplc="04090001">
+      <w:start w:val="1"/>
+      <w:numFmt w:val="bullet"/>
+      <w:lvlText w:val=""/>
+      <w:lvlJc w:val="left"/>
+      <w:pPr>
+        <w:ind w:left="1440" w:hanging="360"/>
+      </w:pPr>
+      <w:rPr>
+        <w:rFonts w:ascii="Symbol" w:hAnsi="Symbol" w:hint="default"/>
+      </w:rPr>
+    </w:lvl>
+    <w:lvl w:ilvl="1" w:tplc="04090003" w:tentative="1">
+      <w:start w:val="1"/>
+      <w:numFmt w:val="bullet"/>
+      <w:lvlText w:val="o"/>
+      <w:lvlJc w:val="left"/>
+      <w:pPr>
+        <w:ind w:left="2160" w:hanging="360"/>
+      </w:pPr>
+      <w:rPr>
+        <w:rFonts w:ascii="Courier New" w:hAnsi="Courier New" w:cs="Courier New" w:hint="default"/>
+      </w:rPr>
+    </w:lvl>
+    <w:lvl w:ilvl="2" w:tplc="04090005" w:tentative="1">
+      <w:start w:val="1"/>
+      <w:numFmt w:val="bullet"/>
+      <w:lvlText w:val=""/>
+      <w:lvlJc w:val="left"/>
+      <w:pPr>
+        <w:ind w:left="2880" w:hanging="360"/>
+      </w:pPr>
+      <w:rPr>
+        <w:rFonts w:ascii="Wingdings" w:hAnsi="Wingdings" w:hint="default"/>
+      </w:rPr>
+    </w:lvl>
+    <w:lvl w:ilvl="3" w:tplc="04090001" w:tentative="1">
+      <w:start w:val="1"/>
+      <w:numFmt w:val="bullet"/>
+      <w:lvlText w:val=""/>
+      <w:lvlJc w:val="left"/>
+      <w:pPr>
+        <w:ind w:left="3600" w:hanging="360"/>
+      </w:pPr>
+      <w:rPr>
+        <w:rFonts w:ascii="Symbol" w:hAnsi="Symbol" w:hint="default"/>
+      </w:rPr>
+    </w:lvl>
+    <w:lvl w:ilvl="4" w:tplc="04090003" w:tentative="1">
+      <w:start w:val="1"/>
+      <w:numFmt w:val="bullet"/>
+      <w:lvlText w:val="o"/>
+      <w:lvlJc w:val="left"/>
+      <w:pPr>
+        <w:ind w:left="4320" w:hanging="360"/>
+      </w:pPr>
+      <w:rPr>
+        <w:rFonts w:ascii="Courier New" w:hAnsi="Courier New" w:cs="Courier New" w:hint="default"/>
+      </w:rPr>
+    </w:lvl>
+    <w:lvl w:ilvl="5" w:tplc="04090005" w:tentative="1">
+      <w:start w:val="1"/>
+      <w:numFmt w:val="bullet"/>
+      <w:lvlText w:val=""/>
+      <w:lvlJc w:val="left"/>
+      <w:pPr>
+        <w:ind w:left="5040" w:hanging="360"/>
+      </w:pPr>
+      <w:rPr>
+        <w:rFonts w:ascii="Wingdings" w:hAnsi="Wingdings" w:hint="default"/>
+      </w:rPr>
+    </w:lvl>
+    <w:lvl w:ilvl="6" w:tplc="04090001" w:tentative="1">
+      <w:start w:val="1"/>
+      <w:numFmt w:val="bullet"/>
+      <w:lvlText w:val=""/>
+      <w:lvlJc w:val="left"/>
+      <w:pPr>
+        <w:ind w:left="5760" w:hanging="360"/>
+      </w:pPr>
+      <w:rPr>
+        <w:rFonts w:ascii="Symbol" w:hAnsi="Symbol" w:hint="default"/>
+      </w:rPr>
+    </w:lvl>
+    <w:lvl w:ilvl="7" w:tplc="04090003" w:tentative="1">
+      <w:start w:val="1"/>
+      <w:numFmt w:val="bullet"/>
+      <w:lvlText w:val="o"/>
+      <w:lvlJc w:val="left"/>
+      <w:pPr>
+        <w:ind w:left="6480" w:hanging="360"/>
+      </w:pPr>
+      <w:rPr>
+        <w:rFonts w:ascii="Courier New" w:hAnsi="Courier New" w:cs="Courier New" w:hint="default"/>
+      </w:rPr>
+    </w:lvl>
+    <w:lvl w:ilvl="8" w:tplc="04090005" w:tentative="1">
+      <w:start w:val="1"/>
+      <w:numFmt w:val="bullet"/>
+      <w:lvlText w:val=""/>
+      <w:lvlJc w:val="left"/>
+      <w:pPr>
+        <w:ind w:left="7200" w:hanging="360"/>
+      </w:pPr>
+      <w:rPr>
+        <w:rFonts w:ascii="Wingdings" w:hAnsi="Wingdings" w:hint="default"/>
+      </w:rPr>
+    </w:lvl>
+  </w:abstractNum>
+  <w:abstractNum w:abstractNumId="5" w15:restartNumberingAfterBreak="0">
     <w:nsid w:val="42BE2FBA"/>
     <w:multiLevelType w:val="hybridMultilevel"/>
     <w:tmpl w:val="76DA0A46"/>
@@ -308,8 +1458,719 @@
       </w:rPr>
     </w:lvl>
   </w:abstractNum>
+  <w:abstractNum w:abstractNumId="6" w15:restartNumberingAfterBreak="0">
+    <w:nsid w:val="5D4326C8"/>
+    <w:multiLevelType w:val="hybridMultilevel"/>
+    <w:tmpl w:val="8B026254"/>
+    <w:lvl w:ilvl="0" w:tplc="0409000B">
+      <w:start w:val="1"/>
+      <w:numFmt w:val="bullet"/>
+      <w:lvlText w:val=""/>
+      <w:lvlJc w:val="left"/>
+      <w:pPr>
+        <w:ind w:left="720" w:hanging="360"/>
+      </w:pPr>
+      <w:rPr>
+        <w:rFonts w:ascii="Wingdings" w:hAnsi="Wingdings" w:hint="default"/>
+      </w:rPr>
+    </w:lvl>
+    <w:lvl w:ilvl="1" w:tplc="04090003" w:tentative="1">
+      <w:start w:val="1"/>
+      <w:numFmt w:val="bullet"/>
+      <w:lvlText w:val="o"/>
+      <w:lvlJc w:val="left"/>
+      <w:pPr>
+        <w:ind w:left="1440" w:hanging="360"/>
+      </w:pPr>
+      <w:rPr>
+        <w:rFonts w:ascii="Courier New" w:hAnsi="Courier New" w:cs="Courier New" w:hint="default"/>
+      </w:rPr>
+    </w:lvl>
+    <w:lvl w:ilvl="2" w:tplc="04090005" w:tentative="1">
+      <w:start w:val="1"/>
+      <w:numFmt w:val="bullet"/>
+      <w:lvlText w:val=""/>
+      <w:lvlJc w:val="left"/>
+      <w:pPr>
+        <w:ind w:left="2160" w:hanging="360"/>
+      </w:pPr>
+      <w:rPr>
+        <w:rFonts w:ascii="Wingdings" w:hAnsi="Wingdings" w:hint="default"/>
+      </w:rPr>
+    </w:lvl>
+    <w:lvl w:ilvl="3" w:tplc="04090001" w:tentative="1">
+      <w:start w:val="1"/>
+      <w:numFmt w:val="bullet"/>
+      <w:lvlText w:val=""/>
+      <w:lvlJc w:val="left"/>
+      <w:pPr>
+        <w:ind w:left="2880" w:hanging="360"/>
+      </w:pPr>
+      <w:rPr>
+        <w:rFonts w:ascii="Symbol" w:hAnsi="Symbol" w:hint="default"/>
+      </w:rPr>
+    </w:lvl>
+    <w:lvl w:ilvl="4" w:tplc="04090003" w:tentative="1">
+      <w:start w:val="1"/>
+      <w:numFmt w:val="bullet"/>
+      <w:lvlText w:val="o"/>
+      <w:lvlJc w:val="left"/>
+      <w:pPr>
+        <w:ind w:left="3600" w:hanging="360"/>
+      </w:pPr>
+      <w:rPr>
+        <w:rFonts w:ascii="Courier New" w:hAnsi="Courier New" w:cs="Courier New" w:hint="default"/>
+      </w:rPr>
+    </w:lvl>
+    <w:lvl w:ilvl="5" w:tplc="04090005" w:tentative="1">
+      <w:start w:val="1"/>
+      <w:numFmt w:val="bullet"/>
+      <w:lvlText w:val=""/>
+      <w:lvlJc w:val="left"/>
+      <w:pPr>
+        <w:ind w:left="4320" w:hanging="360"/>
+      </w:pPr>
+      <w:rPr>
+        <w:rFonts w:ascii="Wingdings" w:hAnsi="Wingdings" w:hint="default"/>
+      </w:rPr>
+    </w:lvl>
+    <w:lvl w:ilvl="6" w:tplc="04090001" w:tentative="1">
+      <w:start w:val="1"/>
+      <w:numFmt w:val="bullet"/>
+      <w:lvlText w:val=""/>
+      <w:lvlJc w:val="left"/>
+      <w:pPr>
+        <w:ind w:left="5040" w:hanging="360"/>
+      </w:pPr>
+      <w:rPr>
+        <w:rFonts w:ascii="Symbol" w:hAnsi="Symbol" w:hint="default"/>
+      </w:rPr>
+    </w:lvl>
+    <w:lvl w:ilvl="7" w:tplc="04090003" w:tentative="1">
+      <w:start w:val="1"/>
+      <w:numFmt w:val="bullet"/>
+      <w:lvlText w:val="o"/>
+      <w:lvlJc w:val="left"/>
+      <w:pPr>
+        <w:ind w:left="5760" w:hanging="360"/>
+      </w:pPr>
+      <w:rPr>
+        <w:rFonts w:ascii="Courier New" w:hAnsi="Courier New" w:cs="Courier New" w:hint="default"/>
+      </w:rPr>
+    </w:lvl>
+    <w:lvl w:ilvl="8" w:tplc="04090005" w:tentative="1">
+      <w:start w:val="1"/>
+      <w:numFmt w:val="bullet"/>
+      <w:lvlText w:val=""/>
+      <w:lvlJc w:val="left"/>
+      <w:pPr>
+        <w:ind w:left="6480" w:hanging="360"/>
+      </w:pPr>
+      <w:rPr>
+        <w:rFonts w:ascii="Wingdings" w:hAnsi="Wingdings" w:hint="default"/>
+      </w:rPr>
+    </w:lvl>
+  </w:abstractNum>
+  <w:abstractNum w:abstractNumId="7" w15:restartNumberingAfterBreak="0">
+    <w:nsid w:val="635041A6"/>
+    <w:multiLevelType w:val="hybridMultilevel"/>
+    <w:tmpl w:val="760C4826"/>
+    <w:lvl w:ilvl="0" w:tplc="04090001">
+      <w:start w:val="1"/>
+      <w:numFmt w:val="bullet"/>
+      <w:lvlText w:val=""/>
+      <w:lvlJc w:val="left"/>
+      <w:pPr>
+        <w:ind w:left="1440" w:hanging="360"/>
+      </w:pPr>
+      <w:rPr>
+        <w:rFonts w:ascii="Symbol" w:hAnsi="Symbol" w:hint="default"/>
+      </w:rPr>
+    </w:lvl>
+    <w:lvl w:ilvl="1" w:tplc="04090003" w:tentative="1">
+      <w:start w:val="1"/>
+      <w:numFmt w:val="bullet"/>
+      <w:lvlText w:val="o"/>
+      <w:lvlJc w:val="left"/>
+      <w:pPr>
+        <w:ind w:left="2160" w:hanging="360"/>
+      </w:pPr>
+      <w:rPr>
+        <w:rFonts w:ascii="Courier New" w:hAnsi="Courier New" w:cs="Courier New" w:hint="default"/>
+      </w:rPr>
+    </w:lvl>
+    <w:lvl w:ilvl="2" w:tplc="04090005" w:tentative="1">
+      <w:start w:val="1"/>
+      <w:numFmt w:val="bullet"/>
+      <w:lvlText w:val=""/>
+      <w:lvlJc w:val="left"/>
+      <w:pPr>
+        <w:ind w:left="2880" w:hanging="360"/>
+      </w:pPr>
+      <w:rPr>
+        <w:rFonts w:ascii="Wingdings" w:hAnsi="Wingdings" w:hint="default"/>
+      </w:rPr>
+    </w:lvl>
+    <w:lvl w:ilvl="3" w:tplc="04090001" w:tentative="1">
+      <w:start w:val="1"/>
+      <w:numFmt w:val="bullet"/>
+      <w:lvlText w:val=""/>
+      <w:lvlJc w:val="left"/>
+      <w:pPr>
+        <w:ind w:left="3600" w:hanging="360"/>
+      </w:pPr>
+      <w:rPr>
+        <w:rFonts w:ascii="Symbol" w:hAnsi="Symbol" w:hint="default"/>
+      </w:rPr>
+    </w:lvl>
+    <w:lvl w:ilvl="4" w:tplc="04090003" w:tentative="1">
+      <w:start w:val="1"/>
+      <w:numFmt w:val="bullet"/>
+      <w:lvlText w:val="o"/>
+      <w:lvlJc w:val="left"/>
+      <w:pPr>
+        <w:ind w:left="4320" w:hanging="360"/>
+      </w:pPr>
+      <w:rPr>
+        <w:rFonts w:ascii="Courier New" w:hAnsi="Courier New" w:cs="Courier New" w:hint="default"/>
+      </w:rPr>
+    </w:lvl>
+    <w:lvl w:ilvl="5" w:tplc="04090005" w:tentative="1">
+      <w:start w:val="1"/>
+      <w:numFmt w:val="bullet"/>
+      <w:lvlText w:val=""/>
+      <w:lvlJc w:val="left"/>
+      <w:pPr>
+        <w:ind w:left="5040" w:hanging="360"/>
+      </w:pPr>
+      <w:rPr>
+        <w:rFonts w:ascii="Wingdings" w:hAnsi="Wingdings" w:hint="default"/>
+      </w:rPr>
+    </w:lvl>
+    <w:lvl w:ilvl="6" w:tplc="04090001" w:tentative="1">
+      <w:start w:val="1"/>
+      <w:numFmt w:val="bullet"/>
+      <w:lvlText w:val=""/>
+      <w:lvlJc w:val="left"/>
+      <w:pPr>
+        <w:ind w:left="5760" w:hanging="360"/>
+      </w:pPr>
+      <w:rPr>
+        <w:rFonts w:ascii="Symbol" w:hAnsi="Symbol" w:hint="default"/>
+      </w:rPr>
+    </w:lvl>
+    <w:lvl w:ilvl="7" w:tplc="04090003" w:tentative="1">
+      <w:start w:val="1"/>
+      <w:numFmt w:val="bullet"/>
+      <w:lvlText w:val="o"/>
+      <w:lvlJc w:val="left"/>
+      <w:pPr>
+        <w:ind w:left="6480" w:hanging="360"/>
+      </w:pPr>
+      <w:rPr>
+        <w:rFonts w:ascii="Courier New" w:hAnsi="Courier New" w:cs="Courier New" w:hint="default"/>
+      </w:rPr>
+    </w:lvl>
+    <w:lvl w:ilvl="8" w:tplc="04090005" w:tentative="1">
+      <w:start w:val="1"/>
+      <w:numFmt w:val="bullet"/>
+      <w:lvlText w:val=""/>
+      <w:lvlJc w:val="left"/>
+      <w:pPr>
+        <w:ind w:left="7200" w:hanging="360"/>
+      </w:pPr>
+      <w:rPr>
+        <w:rFonts w:ascii="Wingdings" w:hAnsi="Wingdings" w:hint="default"/>
+      </w:rPr>
+    </w:lvl>
+  </w:abstractNum>
+  <w:abstractNum w:abstractNumId="8" w15:restartNumberingAfterBreak="0">
+    <w:nsid w:val="690B2395"/>
+    <w:multiLevelType w:val="hybridMultilevel"/>
+    <w:tmpl w:val="057826D0"/>
+    <w:lvl w:ilvl="0" w:tplc="04090001">
+      <w:start w:val="1"/>
+      <w:numFmt w:val="bullet"/>
+      <w:lvlText w:val=""/>
+      <w:lvlJc w:val="left"/>
+      <w:pPr>
+        <w:ind w:left="720" w:hanging="360"/>
+      </w:pPr>
+      <w:rPr>
+        <w:rFonts w:ascii="Symbol" w:hAnsi="Symbol" w:hint="default"/>
+      </w:rPr>
+    </w:lvl>
+    <w:lvl w:ilvl="1" w:tplc="04090003" w:tentative="1">
+      <w:start w:val="1"/>
+      <w:numFmt w:val="bullet"/>
+      <w:lvlText w:val="o"/>
+      <w:lvlJc w:val="left"/>
+      <w:pPr>
+        <w:ind w:left="1440" w:hanging="360"/>
+      </w:pPr>
+      <w:rPr>
+        <w:rFonts w:ascii="Courier New" w:hAnsi="Courier New" w:cs="Courier New" w:hint="default"/>
+      </w:rPr>
+    </w:lvl>
+    <w:lvl w:ilvl="2" w:tplc="04090005" w:tentative="1">
+      <w:start w:val="1"/>
+      <w:numFmt w:val="bullet"/>
+      <w:lvlText w:val=""/>
+      <w:lvlJc w:val="left"/>
+      <w:pPr>
+        <w:ind w:left="2160" w:hanging="360"/>
+      </w:pPr>
+      <w:rPr>
+        <w:rFonts w:ascii="Wingdings" w:hAnsi="Wingdings" w:hint="default"/>
+      </w:rPr>
+    </w:lvl>
+    <w:lvl w:ilvl="3" w:tplc="04090001" w:tentative="1">
+      <w:start w:val="1"/>
+      <w:numFmt w:val="bullet"/>
+      <w:lvlText w:val=""/>
+      <w:lvlJc w:val="left"/>
+      <w:pPr>
+        <w:ind w:left="2880" w:hanging="360"/>
+      </w:pPr>
+      <w:rPr>
+        <w:rFonts w:ascii="Symbol" w:hAnsi="Symbol" w:hint="default"/>
+      </w:rPr>
+    </w:lvl>
+    <w:lvl w:ilvl="4" w:tplc="04090003" w:tentative="1">
+      <w:start w:val="1"/>
+      <w:numFmt w:val="bullet"/>
+      <w:lvlText w:val="o"/>
+      <w:lvlJc w:val="left"/>
+      <w:pPr>
+        <w:ind w:left="3600" w:hanging="360"/>
+      </w:pPr>
+      <w:rPr>
+        <w:rFonts w:ascii="Courier New" w:hAnsi="Courier New" w:cs="Courier New" w:hint="default"/>
+      </w:rPr>
+    </w:lvl>
+    <w:lvl w:ilvl="5" w:tplc="04090005" w:tentative="1">
+      <w:start w:val="1"/>
+      <w:numFmt w:val="bullet"/>
+      <w:lvlText w:val=""/>
+      <w:lvlJc w:val="left"/>
+      <w:pPr>
+        <w:ind w:left="4320" w:hanging="360"/>
+      </w:pPr>
+      <w:rPr>
+        <w:rFonts w:ascii="Wingdings" w:hAnsi="Wingdings" w:hint="default"/>
+      </w:rPr>
+    </w:lvl>
+    <w:lvl w:ilvl="6" w:tplc="04090001" w:tentative="1">
+      <w:start w:val="1"/>
+      <w:numFmt w:val="bullet"/>
+      <w:lvlText w:val=""/>
+      <w:lvlJc w:val="left"/>
+      <w:pPr>
+        <w:ind w:left="5040" w:hanging="360"/>
+      </w:pPr>
+      <w:rPr>
+        <w:rFonts w:ascii="Symbol" w:hAnsi="Symbol" w:hint="default"/>
+      </w:rPr>
+    </w:lvl>
+    <w:lvl w:ilvl="7" w:tplc="04090003" w:tentative="1">
+      <w:start w:val="1"/>
+      <w:numFmt w:val="bullet"/>
+      <w:lvlText w:val="o"/>
+      <w:lvlJc w:val="left"/>
+      <w:pPr>
+        <w:ind w:left="5760" w:hanging="360"/>
+      </w:pPr>
+      <w:rPr>
+        <w:rFonts w:ascii="Courier New" w:hAnsi="Courier New" w:cs="Courier New" w:hint="default"/>
+      </w:rPr>
+    </w:lvl>
+    <w:lvl w:ilvl="8" w:tplc="04090005" w:tentative="1">
+      <w:start w:val="1"/>
+      <w:numFmt w:val="bullet"/>
+      <w:lvlText w:val=""/>
+      <w:lvlJc w:val="left"/>
+      <w:pPr>
+        <w:ind w:left="6480" w:hanging="360"/>
+      </w:pPr>
+      <w:rPr>
+        <w:rFonts w:ascii="Wingdings" w:hAnsi="Wingdings" w:hint="default"/>
+      </w:rPr>
+    </w:lvl>
+  </w:abstractNum>
+  <w:abstractNum w:abstractNumId="9" w15:restartNumberingAfterBreak="0">
+    <w:nsid w:val="71B503CC"/>
+    <w:multiLevelType w:val="hybridMultilevel"/>
+    <w:tmpl w:val="CD1C35FE"/>
+    <w:lvl w:ilvl="0" w:tplc="04090001">
+      <w:start w:val="1"/>
+      <w:numFmt w:val="bullet"/>
+      <w:lvlText w:val=""/>
+      <w:lvlJc w:val="left"/>
+      <w:pPr>
+        <w:ind w:left="1440" w:hanging="360"/>
+      </w:pPr>
+      <w:rPr>
+        <w:rFonts w:ascii="Symbol" w:hAnsi="Symbol" w:hint="default"/>
+      </w:rPr>
+    </w:lvl>
+    <w:lvl w:ilvl="1" w:tplc="04090003" w:tentative="1">
+      <w:start w:val="1"/>
+      <w:numFmt w:val="bullet"/>
+      <w:lvlText w:val="o"/>
+      <w:lvlJc w:val="left"/>
+      <w:pPr>
+        <w:ind w:left="2160" w:hanging="360"/>
+      </w:pPr>
+      <w:rPr>
+        <w:rFonts w:ascii="Courier New" w:hAnsi="Courier New" w:cs="Courier New" w:hint="default"/>
+      </w:rPr>
+    </w:lvl>
+    <w:lvl w:ilvl="2" w:tplc="04090005" w:tentative="1">
+      <w:start w:val="1"/>
+      <w:numFmt w:val="bullet"/>
+      <w:lvlText w:val=""/>
+      <w:lvlJc w:val="left"/>
+      <w:pPr>
+        <w:ind w:left="2880" w:hanging="360"/>
+      </w:pPr>
+      <w:rPr>
+        <w:rFonts w:ascii="Wingdings" w:hAnsi="Wingdings" w:hint="default"/>
+      </w:rPr>
+    </w:lvl>
+    <w:lvl w:ilvl="3" w:tplc="04090001" w:tentative="1">
+      <w:start w:val="1"/>
+      <w:numFmt w:val="bullet"/>
+      <w:lvlText w:val=""/>
+      <w:lvlJc w:val="left"/>
+      <w:pPr>
+        <w:ind w:left="3600" w:hanging="360"/>
+      </w:pPr>
+      <w:rPr>
+        <w:rFonts w:ascii="Symbol" w:hAnsi="Symbol" w:hint="default"/>
+      </w:rPr>
+    </w:lvl>
+    <w:lvl w:ilvl="4" w:tplc="04090003" w:tentative="1">
+      <w:start w:val="1"/>
+      <w:numFmt w:val="bullet"/>
+      <w:lvlText w:val="o"/>
+      <w:lvlJc w:val="left"/>
+      <w:pPr>
+        <w:ind w:left="4320" w:hanging="360"/>
+      </w:pPr>
+      <w:rPr>
+        <w:rFonts w:ascii="Courier New" w:hAnsi="Courier New" w:cs="Courier New" w:hint="default"/>
+      </w:rPr>
+    </w:lvl>
+    <w:lvl w:ilvl="5" w:tplc="04090005" w:tentative="1">
+      <w:start w:val="1"/>
+      <w:numFmt w:val="bullet"/>
+      <w:lvlText w:val=""/>
+      <w:lvlJc w:val="left"/>
+      <w:pPr>
+        <w:ind w:left="5040" w:hanging="360"/>
+      </w:pPr>
+      <w:rPr>
+        <w:rFonts w:ascii="Wingdings" w:hAnsi="Wingdings" w:hint="default"/>
+      </w:rPr>
+    </w:lvl>
+    <w:lvl w:ilvl="6" w:tplc="04090001" w:tentative="1">
+      <w:start w:val="1"/>
+      <w:numFmt w:val="bullet"/>
+      <w:lvlText w:val=""/>
+      <w:lvlJc w:val="left"/>
+      <w:pPr>
+        <w:ind w:left="5760" w:hanging="360"/>
+      </w:pPr>
+      <w:rPr>
+        <w:rFonts w:ascii="Symbol" w:hAnsi="Symbol" w:hint="default"/>
+      </w:rPr>
+    </w:lvl>
+    <w:lvl w:ilvl="7" w:tplc="04090003" w:tentative="1">
+      <w:start w:val="1"/>
+      <w:numFmt w:val="bullet"/>
+      <w:lvlText w:val="o"/>
+      <w:lvlJc w:val="left"/>
+      <w:pPr>
+        <w:ind w:left="6480" w:hanging="360"/>
+      </w:pPr>
+      <w:rPr>
+        <w:rFonts w:ascii="Courier New" w:hAnsi="Courier New" w:cs="Courier New" w:hint="default"/>
+      </w:rPr>
+    </w:lvl>
+    <w:lvl w:ilvl="8" w:tplc="04090005" w:tentative="1">
+      <w:start w:val="1"/>
+      <w:numFmt w:val="bullet"/>
+      <w:lvlText w:val=""/>
+      <w:lvlJc w:val="left"/>
+      <w:pPr>
+        <w:ind w:left="7200" w:hanging="360"/>
+      </w:pPr>
+      <w:rPr>
+        <w:rFonts w:ascii="Wingdings" w:hAnsi="Wingdings" w:hint="default"/>
+      </w:rPr>
+    </w:lvl>
+  </w:abstractNum>
+  <w:abstractNum w:abstractNumId="10" w15:restartNumberingAfterBreak="0">
+    <w:nsid w:val="73A12B8E"/>
+    <w:multiLevelType w:val="hybridMultilevel"/>
+    <w:tmpl w:val="41DADE88"/>
+    <w:lvl w:ilvl="0" w:tplc="0409000B">
+      <w:start w:val="1"/>
+      <w:numFmt w:val="bullet"/>
+      <w:lvlText w:val=""/>
+      <w:lvlJc w:val="left"/>
+      <w:pPr>
+        <w:ind w:left="720" w:hanging="360"/>
+      </w:pPr>
+      <w:rPr>
+        <w:rFonts w:ascii="Wingdings" w:hAnsi="Wingdings" w:hint="default"/>
+      </w:rPr>
+    </w:lvl>
+    <w:lvl w:ilvl="1" w:tplc="04090003" w:tentative="1">
+      <w:start w:val="1"/>
+      <w:numFmt w:val="bullet"/>
+      <w:lvlText w:val="o"/>
+      <w:lvlJc w:val="left"/>
+      <w:pPr>
+        <w:ind w:left="1440" w:hanging="360"/>
+      </w:pPr>
+      <w:rPr>
+        <w:rFonts w:ascii="Courier New" w:hAnsi="Courier New" w:cs="Courier New" w:hint="default"/>
+      </w:rPr>
+    </w:lvl>
+    <w:lvl w:ilvl="2" w:tplc="04090005" w:tentative="1">
+      <w:start w:val="1"/>
+      <w:numFmt w:val="bullet"/>
+      <w:lvlText w:val=""/>
+      <w:lvlJc w:val="left"/>
+      <w:pPr>
+        <w:ind w:left="2160" w:hanging="360"/>
+      </w:pPr>
+      <w:rPr>
+        <w:rFonts w:ascii="Wingdings" w:hAnsi="Wingdings" w:hint="default"/>
+      </w:rPr>
+    </w:lvl>
+    <w:lvl w:ilvl="3" w:tplc="04090001" w:tentative="1">
+      <w:start w:val="1"/>
+      <w:numFmt w:val="bullet"/>
+      <w:lvlText w:val=""/>
+      <w:lvlJc w:val="left"/>
+      <w:pPr>
+        <w:ind w:left="2880" w:hanging="360"/>
+      </w:pPr>
+      <w:rPr>
+        <w:rFonts w:ascii="Symbol" w:hAnsi="Symbol" w:hint="default"/>
+      </w:rPr>
+    </w:lvl>
+    <w:lvl w:ilvl="4" w:tplc="04090003" w:tentative="1">
+      <w:start w:val="1"/>
+      <w:numFmt w:val="bullet"/>
+      <w:lvlText w:val="o"/>
+      <w:lvlJc w:val="left"/>
+      <w:pPr>
+        <w:ind w:left="3600" w:hanging="360"/>
+      </w:pPr>
+      <w:rPr>
+        <w:rFonts w:ascii="Courier New" w:hAnsi="Courier New" w:cs="Courier New" w:hint="default"/>
+      </w:rPr>
+    </w:lvl>
+    <w:lvl w:ilvl="5" w:tplc="04090005" w:tentative="1">
+      <w:start w:val="1"/>
+      <w:numFmt w:val="bullet"/>
+      <w:lvlText w:val=""/>
+      <w:lvlJc w:val="left"/>
+      <w:pPr>
+        <w:ind w:left="4320" w:hanging="360"/>
+      </w:pPr>
+      <w:rPr>
+        <w:rFonts w:ascii="Wingdings" w:hAnsi="Wingdings" w:hint="default"/>
+      </w:rPr>
+    </w:lvl>
+    <w:lvl w:ilvl="6" w:tplc="04090001" w:tentative="1">
+      <w:start w:val="1"/>
+      <w:numFmt w:val="bullet"/>
+      <w:lvlText w:val=""/>
+      <w:lvlJc w:val="left"/>
+      <w:pPr>
+        <w:ind w:left="5040" w:hanging="360"/>
+      </w:pPr>
+      <w:rPr>
+        <w:rFonts w:ascii="Symbol" w:hAnsi="Symbol" w:hint="default"/>
+      </w:rPr>
+    </w:lvl>
+    <w:lvl w:ilvl="7" w:tplc="04090003" w:tentative="1">
+      <w:start w:val="1"/>
+      <w:numFmt w:val="bullet"/>
+      <w:lvlText w:val="o"/>
+      <w:lvlJc w:val="left"/>
+      <w:pPr>
+        <w:ind w:left="5760" w:hanging="360"/>
+      </w:pPr>
+      <w:rPr>
+        <w:rFonts w:ascii="Courier New" w:hAnsi="Courier New" w:cs="Courier New" w:hint="default"/>
+      </w:rPr>
+    </w:lvl>
+    <w:lvl w:ilvl="8" w:tplc="04090005" w:tentative="1">
+      <w:start w:val="1"/>
+      <w:numFmt w:val="bullet"/>
+      <w:lvlText w:val=""/>
+      <w:lvlJc w:val="left"/>
+      <w:pPr>
+        <w:ind w:left="6480" w:hanging="360"/>
+      </w:pPr>
+      <w:rPr>
+        <w:rFonts w:ascii="Wingdings" w:hAnsi="Wingdings" w:hint="default"/>
+      </w:rPr>
+    </w:lvl>
+  </w:abstractNum>
+  <w:abstractNum w:abstractNumId="11" w15:restartNumberingAfterBreak="0">
+    <w:nsid w:val="76C66383"/>
+    <w:multiLevelType w:val="hybridMultilevel"/>
+    <w:tmpl w:val="C144CF12"/>
+    <w:lvl w:ilvl="0" w:tplc="0409000B">
+      <w:start w:val="1"/>
+      <w:numFmt w:val="bullet"/>
+      <w:lvlText w:val=""/>
+      <w:lvlJc w:val="left"/>
+      <w:pPr>
+        <w:ind w:left="720" w:hanging="360"/>
+      </w:pPr>
+      <w:rPr>
+        <w:rFonts w:ascii="Wingdings" w:hAnsi="Wingdings" w:hint="default"/>
+      </w:rPr>
+    </w:lvl>
+    <w:lvl w:ilvl="1" w:tplc="04090003" w:tentative="1">
+      <w:start w:val="1"/>
+      <w:numFmt w:val="bullet"/>
+      <w:lvlText w:val="o"/>
+      <w:lvlJc w:val="left"/>
+      <w:pPr>
+        <w:ind w:left="1440" w:hanging="360"/>
+      </w:pPr>
+      <w:rPr>
+        <w:rFonts w:ascii="Courier New" w:hAnsi="Courier New" w:cs="Courier New" w:hint="default"/>
+      </w:rPr>
+    </w:lvl>
+    <w:lvl w:ilvl="2" w:tplc="04090005" w:tentative="1">
+      <w:start w:val="1"/>
+      <w:numFmt w:val="bullet"/>
+      <w:lvlText w:val=""/>
+      <w:lvlJc w:val="left"/>
+      <w:pPr>
+        <w:ind w:left="2160" w:hanging="360"/>
+      </w:pPr>
+      <w:rPr>
+        <w:rFonts w:ascii="Wingdings" w:hAnsi="Wingdings" w:hint="default"/>
+      </w:rPr>
+    </w:lvl>
+    <w:lvl w:ilvl="3" w:tplc="04090001" w:tentative="1">
+      <w:start w:val="1"/>
+      <w:numFmt w:val="bullet"/>
+      <w:lvlText w:val=""/>
+      <w:lvlJc w:val="left"/>
+      <w:pPr>
+        <w:ind w:left="2880" w:hanging="360"/>
+      </w:pPr>
+      <w:rPr>
+        <w:rFonts w:ascii="Symbol" w:hAnsi="Symbol" w:hint="default"/>
+      </w:rPr>
+    </w:lvl>
+    <w:lvl w:ilvl="4" w:tplc="04090003" w:tentative="1">
+      <w:start w:val="1"/>
+      <w:numFmt w:val="bullet"/>
+      <w:lvlText w:val="o"/>
+      <w:lvlJc w:val="left"/>
+      <w:pPr>
+        <w:ind w:left="3600" w:hanging="360"/>
+      </w:pPr>
+      <w:rPr>
+        <w:rFonts w:ascii="Courier New" w:hAnsi="Courier New" w:cs="Courier New" w:hint="default"/>
+      </w:rPr>
+    </w:lvl>
+    <w:lvl w:ilvl="5" w:tplc="04090005" w:tentative="1">
+      <w:start w:val="1"/>
+      <w:numFmt w:val="bullet"/>
+      <w:lvlText w:val=""/>
+      <w:lvlJc w:val="left"/>
+      <w:pPr>
+        <w:ind w:left="4320" w:hanging="360"/>
+      </w:pPr>
+      <w:rPr>
+        <w:rFonts w:ascii="Wingdings" w:hAnsi="Wingdings" w:hint="default"/>
+      </w:rPr>
+    </w:lvl>
+    <w:lvl w:ilvl="6" w:tplc="04090001" w:tentative="1">
+      <w:start w:val="1"/>
+      <w:numFmt w:val="bullet"/>
+      <w:lvlText w:val=""/>
+      <w:lvlJc w:val="left"/>
+      <w:pPr>
+        <w:ind w:left="5040" w:hanging="360"/>
+      </w:pPr>
+      <w:rPr>
+        <w:rFonts w:ascii="Symbol" w:hAnsi="Symbol" w:hint="default"/>
+      </w:rPr>
+    </w:lvl>
+    <w:lvl w:ilvl="7" w:tplc="04090003" w:tentative="1">
+      <w:start w:val="1"/>
+      <w:numFmt w:val="bullet"/>
+      <w:lvlText w:val="o"/>
+      <w:lvlJc w:val="left"/>
+      <w:pPr>
+        <w:ind w:left="5760" w:hanging="360"/>
+      </w:pPr>
+      <w:rPr>
+        <w:rFonts w:ascii="Courier New" w:hAnsi="Courier New" w:cs="Courier New" w:hint="default"/>
+      </w:rPr>
+    </w:lvl>
+    <w:lvl w:ilvl="8" w:tplc="04090005" w:tentative="1">
+      <w:start w:val="1"/>
+      <w:numFmt w:val="bullet"/>
+      <w:lvlText w:val=""/>
+      <w:lvlJc w:val="left"/>
+      <w:pPr>
+        <w:ind w:left="6480" w:hanging="360"/>
+      </w:pPr>
+      <w:rPr>
+        <w:rFonts w:ascii="Wingdings" w:hAnsi="Wingdings" w:hint="default"/>
+      </w:rPr>
+    </w:lvl>
+  </w:abstractNum>
   <w:num w:numId="1" w16cid:durableId="2115784196">
+    <w:abstractNumId w:val="5"/>
+  </w:num>
+  <w:num w:numId="2" w16cid:durableId="1292244882">
+    <w:abstractNumId w:val="8"/>
+  </w:num>
+  <w:num w:numId="3" w16cid:durableId="1936283384">
+    <w:abstractNumId w:val="4"/>
+  </w:num>
+  <w:num w:numId="4" w16cid:durableId="1517845948">
+    <w:abstractNumId w:val="7"/>
+  </w:num>
+  <w:num w:numId="5" w16cid:durableId="2063215657">
+    <w:abstractNumId w:val="6"/>
+  </w:num>
+  <w:num w:numId="6" w16cid:durableId="482235073">
+    <w:abstractNumId w:val="9"/>
+  </w:num>
+  <w:num w:numId="7" w16cid:durableId="1083604360">
+    <w:abstractNumId w:val="1"/>
+  </w:num>
+  <w:num w:numId="8" w16cid:durableId="1337733334">
+    <w:abstractNumId w:val="2"/>
+  </w:num>
+  <w:num w:numId="9" w16cid:durableId="608203496">
+    <w:abstractNumId w:val="10"/>
+  </w:num>
+  <w:num w:numId="10" w16cid:durableId="2096200248">
     <w:abstractNumId w:val="0"/>
+  </w:num>
+  <w:num w:numId="11" w16cid:durableId="184831492">
+    <w:abstractNumId w:val="3"/>
+  </w:num>
+  <w:num w:numId="12" w16cid:durableId="732586877">
+    <w:abstractNumId w:val="11"/>
   </w:num>
 </w:numbering>
 </file>
@@ -764,7 +2625,6 @@
     <w:next w:val="Normal"/>
     <w:link w:val="Heading3Char"/>
     <w:uiPriority w:val="9"/>
-    <w:semiHidden/>
     <w:unhideWhenUsed/>
     <w:qFormat/>
     <w:rsid w:val="00BE67B0"/>
@@ -970,7 +2830,6 @@
     <w:basedOn w:val="DefaultParagraphFont"/>
     <w:link w:val="Heading3"/>
     <w:uiPriority w:val="9"/>
-    <w:semiHidden/>
     <w:rsid w:val="00BE67B0"/>
     <w:rPr>
       <w:rFonts w:eastAsiaTheme="majorEastAsia" w:cstheme="majorBidi"/>

</xml_diff>